<commit_message>
Fehlerbehebungen im ActionEvent und verschachtelung in Methoden.
</commit_message>
<xml_diff>
--- a/IRG/doku/BerichtSKB.docx
+++ b/IRG/doku/BerichtSKB.docx
@@ -119,843 +119,17 @@
         <w:t>. Bestes Resultat ist Durchschnitt von allen Sprachen?</w:t>
       </w:r>
     </w:p>
-    <w:p/>
     <w:p>
-      <w:pPr>
-        <w:autoSpaceDE w:val="0"/>
-        <w:autoSpaceDN w:val="0"/>
-        <w:adjustRightInd w:val="0"/>
-        <w:spacing w:after="0" w:line="240" w:lineRule="auto"/>
-        <w:rPr>
-          <w:rFonts w:ascii="AdvP6975" w:hAnsi="AdvP6975" w:cs="AdvP6975"/>
-          <w:sz w:val="20"/>
-          <w:szCs w:val="20"/>
-        </w:rPr>
-      </w:pPr>
-      <w:proofErr w:type="spellStart"/>
-      <w:r>
-        <w:rPr>
-          <w:rFonts w:ascii="AdvP6975" w:hAnsi="AdvP6975" w:cs="AdvP6975"/>
-          <w:sz w:val="20"/>
-          <w:szCs w:val="20"/>
-        </w:rPr>
-        <w:t>Thanks</w:t>
-      </w:r>
-      <w:proofErr w:type="spellEnd"/>
-      <w:r>
-        <w:rPr>
-          <w:rFonts w:ascii="AdvP6975" w:hAnsi="AdvP6975" w:cs="AdvP6975"/>
-          <w:sz w:val="20"/>
-          <w:szCs w:val="20"/>
-        </w:rPr>
-        <w:t xml:space="preserve"> </w:t>
-      </w:r>
-      <w:proofErr w:type="spellStart"/>
-      <w:r>
-        <w:rPr>
-          <w:rFonts w:ascii="AdvP6975" w:hAnsi="AdvP6975" w:cs="AdvP6975"/>
-          <w:sz w:val="20"/>
-          <w:szCs w:val="20"/>
-        </w:rPr>
-        <w:t>to</w:t>
-      </w:r>
-      <w:proofErr w:type="spellEnd"/>
-      <w:r>
-        <w:rPr>
-          <w:rFonts w:ascii="AdvP6975" w:hAnsi="AdvP6975" w:cs="AdvP6975"/>
-          <w:sz w:val="20"/>
-          <w:szCs w:val="20"/>
-        </w:rPr>
-        <w:t xml:space="preserve"> </w:t>
-      </w:r>
-      <w:proofErr w:type="spellStart"/>
-      <w:r>
-        <w:rPr>
-          <w:rFonts w:ascii="AdvP6975" w:hAnsi="AdvP6975" w:cs="AdvP6975"/>
-          <w:sz w:val="20"/>
-          <w:szCs w:val="20"/>
-        </w:rPr>
-        <w:t>this</w:t>
-      </w:r>
-      <w:proofErr w:type="spellEnd"/>
-      <w:r>
-        <w:rPr>
-          <w:rFonts w:ascii="AdvP6975" w:hAnsi="AdvP6975" w:cs="AdvP6975"/>
-          <w:sz w:val="20"/>
-          <w:szCs w:val="20"/>
-        </w:rPr>
-        <w:t xml:space="preserve"> international </w:t>
-      </w:r>
-      <w:proofErr w:type="spellStart"/>
-      <w:r>
-        <w:rPr>
-          <w:rFonts w:ascii="AdvP6975" w:hAnsi="AdvP6975" w:cs="AdvP6975"/>
-          <w:sz w:val="20"/>
-          <w:szCs w:val="20"/>
-        </w:rPr>
-        <w:t>effort</w:t>
-      </w:r>
-      <w:proofErr w:type="spellEnd"/>
-      <w:r>
-        <w:rPr>
-          <w:rFonts w:ascii="AdvP6975" w:hAnsi="AdvP6975" w:cs="AdvP6975"/>
-          <w:sz w:val="20"/>
-          <w:szCs w:val="20"/>
-        </w:rPr>
-        <w:t xml:space="preserve">, </w:t>
-      </w:r>
-      <w:proofErr w:type="spellStart"/>
-      <w:r>
-        <w:rPr>
-          <w:rFonts w:ascii="AdvP6975" w:hAnsi="AdvP6975" w:cs="AdvP6975"/>
-          <w:sz w:val="20"/>
-          <w:szCs w:val="20"/>
-        </w:rPr>
-        <w:t>many</w:t>
-      </w:r>
-      <w:proofErr w:type="spellEnd"/>
-      <w:r>
-        <w:rPr>
-          <w:rFonts w:ascii="AdvP6975" w:hAnsi="AdvP6975" w:cs="AdvP6975"/>
-          <w:sz w:val="20"/>
-          <w:szCs w:val="20"/>
-        </w:rPr>
-        <w:t xml:space="preserve"> </w:t>
-      </w:r>
-      <w:proofErr w:type="spellStart"/>
-      <w:r>
-        <w:rPr>
-          <w:rFonts w:ascii="AdvP6975" w:hAnsi="AdvP6975" w:cs="AdvP6975"/>
-          <w:sz w:val="20"/>
-          <w:szCs w:val="20"/>
-        </w:rPr>
-        <w:t>quality</w:t>
-      </w:r>
-      <w:proofErr w:type="spellEnd"/>
-      <w:r>
-        <w:rPr>
-          <w:rFonts w:ascii="AdvP6975" w:hAnsi="AdvP6975" w:cs="AdvP6975"/>
-          <w:sz w:val="20"/>
-          <w:szCs w:val="20"/>
-        </w:rPr>
-        <w:t xml:space="preserve"> </w:t>
-      </w:r>
-      <w:proofErr w:type="spellStart"/>
-      <w:r>
-        <w:rPr>
-          <w:rFonts w:ascii="AdvP6975" w:hAnsi="AdvP6975" w:cs="AdvP6975"/>
-          <w:sz w:val="20"/>
-          <w:szCs w:val="20"/>
-        </w:rPr>
-        <w:t>tools</w:t>
-      </w:r>
-      <w:proofErr w:type="spellEnd"/>
-      <w:r>
-        <w:rPr>
-          <w:rFonts w:ascii="AdvP6975" w:hAnsi="AdvP6975" w:cs="AdvP6975"/>
-          <w:sz w:val="20"/>
-          <w:szCs w:val="20"/>
-        </w:rPr>
-        <w:t xml:space="preserve"> </w:t>
-      </w:r>
-      <w:proofErr w:type="spellStart"/>
-      <w:r>
-        <w:rPr>
-          <w:rFonts w:ascii="AdvP6975" w:hAnsi="AdvP6975" w:cs="AdvP6975"/>
-          <w:sz w:val="20"/>
-          <w:szCs w:val="20"/>
-        </w:rPr>
-        <w:t>have</w:t>
-      </w:r>
-      <w:proofErr w:type="spellEnd"/>
-      <w:r>
-        <w:rPr>
-          <w:rFonts w:ascii="AdvP6975" w:hAnsi="AdvP6975" w:cs="AdvP6975"/>
-          <w:sz w:val="20"/>
-          <w:szCs w:val="20"/>
-        </w:rPr>
-        <w:t xml:space="preserve"> </w:t>
-      </w:r>
-      <w:proofErr w:type="spellStart"/>
-      <w:r>
-        <w:rPr>
-          <w:rFonts w:ascii="AdvP6975" w:hAnsi="AdvP6975" w:cs="AdvP6975"/>
-          <w:sz w:val="20"/>
-          <w:szCs w:val="20"/>
-        </w:rPr>
-        <w:t>now</w:t>
-      </w:r>
-      <w:proofErr w:type="spellEnd"/>
-      <w:r>
-        <w:rPr>
-          <w:rFonts w:ascii="AdvP6975" w:hAnsi="AdvP6975" w:cs="AdvP6975"/>
-          <w:sz w:val="20"/>
-          <w:szCs w:val="20"/>
-        </w:rPr>
-        <w:t xml:space="preserve"> </w:t>
-      </w:r>
-      <w:proofErr w:type="spellStart"/>
-      <w:r>
-        <w:rPr>
-          <w:rFonts w:ascii="AdvP6975" w:hAnsi="AdvP6975" w:cs="AdvP6975"/>
-          <w:sz w:val="20"/>
-          <w:szCs w:val="20"/>
-        </w:rPr>
-        <w:t>been</w:t>
-      </w:r>
-      <w:r>
-        <w:rPr>
-          <w:rFonts w:ascii="AdvP6975" w:hAnsi="AdvP6975" w:cs="AdvP6975"/>
-          <w:sz w:val="20"/>
-          <w:szCs w:val="20"/>
-        </w:rPr>
-        <w:t>made</w:t>
-      </w:r>
-      <w:proofErr w:type="spellEnd"/>
-      <w:r>
-        <w:rPr>
-          <w:rFonts w:ascii="AdvP6975" w:hAnsi="AdvP6975" w:cs="AdvP6975"/>
-          <w:sz w:val="20"/>
-          <w:szCs w:val="20"/>
-        </w:rPr>
-        <w:t xml:space="preserve"> </w:t>
-      </w:r>
-      <w:proofErr w:type="spellStart"/>
-      <w:r>
-        <w:rPr>
-          <w:rFonts w:ascii="AdvP6975" w:hAnsi="AdvP6975" w:cs="AdvP6975"/>
-          <w:sz w:val="20"/>
-          <w:szCs w:val="20"/>
-        </w:rPr>
-        <w:t>available</w:t>
-      </w:r>
-      <w:proofErr w:type="spellEnd"/>
-      <w:r>
-        <w:rPr>
-          <w:rFonts w:ascii="AdvP6975" w:hAnsi="AdvP6975" w:cs="AdvP6975"/>
-          <w:sz w:val="20"/>
-          <w:szCs w:val="20"/>
-        </w:rPr>
-        <w:t xml:space="preserve"> </w:t>
-      </w:r>
-      <w:proofErr w:type="spellStart"/>
-      <w:r>
-        <w:rPr>
-          <w:rFonts w:ascii="AdvP6975" w:hAnsi="AdvP6975" w:cs="AdvP6975"/>
-          <w:sz w:val="20"/>
-          <w:szCs w:val="20"/>
-        </w:rPr>
-        <w:t>to</w:t>
-      </w:r>
-      <w:proofErr w:type="spellEnd"/>
-      <w:r>
-        <w:rPr>
-          <w:rFonts w:ascii="AdvP6975" w:hAnsi="AdvP6975" w:cs="AdvP6975"/>
-          <w:sz w:val="20"/>
-          <w:szCs w:val="20"/>
-        </w:rPr>
-        <w:t xml:space="preserve"> </w:t>
-      </w:r>
-      <w:proofErr w:type="spellStart"/>
-      <w:r>
-        <w:rPr>
-          <w:rFonts w:ascii="AdvP6975" w:hAnsi="AdvP6975" w:cs="AdvP6975"/>
-          <w:sz w:val="20"/>
-          <w:szCs w:val="20"/>
-        </w:rPr>
-        <w:t>access</w:t>
-      </w:r>
-      <w:proofErr w:type="spellEnd"/>
-      <w:r>
-        <w:rPr>
-          <w:rFonts w:ascii="AdvP6975" w:hAnsi="AdvP6975" w:cs="AdvP6975"/>
-          <w:sz w:val="20"/>
-          <w:szCs w:val="20"/>
-        </w:rPr>
-        <w:t xml:space="preserve"> </w:t>
-      </w:r>
-      <w:proofErr w:type="spellStart"/>
-      <w:r>
-        <w:rPr>
-          <w:rFonts w:ascii="AdvP6975" w:hAnsi="AdvP6975" w:cs="AdvP6975"/>
-          <w:sz w:val="20"/>
-          <w:szCs w:val="20"/>
-        </w:rPr>
-        <w:t>information</w:t>
-      </w:r>
-      <w:proofErr w:type="spellEnd"/>
-      <w:r>
-        <w:rPr>
-          <w:rFonts w:ascii="AdvP6975" w:hAnsi="AdvP6975" w:cs="AdvP6975"/>
-          <w:sz w:val="20"/>
-          <w:szCs w:val="20"/>
-        </w:rPr>
-        <w:t xml:space="preserve"> </w:t>
-      </w:r>
-      <w:proofErr w:type="spellStart"/>
-      <w:r>
-        <w:rPr>
-          <w:rFonts w:ascii="AdvP6975" w:hAnsi="AdvP6975" w:cs="AdvP6975"/>
-          <w:sz w:val="20"/>
-          <w:szCs w:val="20"/>
-        </w:rPr>
-        <w:t>written</w:t>
-      </w:r>
-      <w:proofErr w:type="spellEnd"/>
-      <w:r>
-        <w:rPr>
-          <w:rFonts w:ascii="AdvP6975" w:hAnsi="AdvP6975" w:cs="AdvP6975"/>
-          <w:sz w:val="20"/>
-          <w:szCs w:val="20"/>
-        </w:rPr>
-        <w:t xml:space="preserve"> in </w:t>
-      </w:r>
-      <w:proofErr w:type="spellStart"/>
-      <w:r>
-        <w:rPr>
-          <w:rFonts w:ascii="AdvP6975" w:hAnsi="AdvP6975" w:cs="AdvP6975"/>
-          <w:sz w:val="20"/>
-          <w:szCs w:val="20"/>
-        </w:rPr>
-        <w:t>several</w:t>
-      </w:r>
-      <w:proofErr w:type="spellEnd"/>
-      <w:r>
-        <w:rPr>
-          <w:rFonts w:ascii="AdvP6975" w:hAnsi="AdvP6975" w:cs="AdvP6975"/>
-          <w:sz w:val="20"/>
-          <w:szCs w:val="20"/>
-        </w:rPr>
-        <w:t xml:space="preserve"> </w:t>
-      </w:r>
-      <w:proofErr w:type="spellStart"/>
-      <w:r>
-        <w:rPr>
-          <w:rFonts w:ascii="AdvP6975" w:hAnsi="AdvP6975" w:cs="AdvP6975"/>
-          <w:sz w:val="20"/>
-          <w:szCs w:val="20"/>
-        </w:rPr>
-        <w:t>language</w:t>
-      </w:r>
-      <w:proofErr w:type="spellEnd"/>
-      <w:r>
-        <w:rPr>
-          <w:rFonts w:ascii="AdvP6975" w:hAnsi="AdvP6975" w:cs="AdvP6975"/>
-          <w:sz w:val="20"/>
-          <w:szCs w:val="20"/>
-        </w:rPr>
-        <w:t xml:space="preserve"> </w:t>
-      </w:r>
-      <w:proofErr w:type="spellStart"/>
-      <w:r>
-        <w:rPr>
-          <w:rFonts w:ascii="AdvP6975" w:hAnsi="AdvP6975" w:cs="AdvP6975"/>
-          <w:sz w:val="20"/>
-          <w:szCs w:val="20"/>
-        </w:rPr>
-        <w:t>groups</w:t>
-      </w:r>
-      <w:proofErr w:type="spellEnd"/>
-      <w:r>
-        <w:rPr>
-          <w:rFonts w:ascii="AdvP6975" w:hAnsi="AdvP6975" w:cs="AdvP6975"/>
-          <w:sz w:val="20"/>
-          <w:szCs w:val="20"/>
-        </w:rPr>
-        <w:t xml:space="preserve">, </w:t>
-      </w:r>
-      <w:proofErr w:type="spellStart"/>
-      <w:r>
-        <w:rPr>
-          <w:rFonts w:ascii="AdvP6975" w:hAnsi="AdvP6975" w:cs="AdvP6975"/>
-          <w:sz w:val="20"/>
-          <w:szCs w:val="20"/>
-        </w:rPr>
-        <w:t>includingthe</w:t>
-      </w:r>
-      <w:proofErr w:type="spellEnd"/>
-      <w:r>
-        <w:rPr>
-          <w:rFonts w:ascii="AdvP6975" w:hAnsi="AdvP6975" w:cs="AdvP6975"/>
-          <w:sz w:val="20"/>
-          <w:szCs w:val="20"/>
-        </w:rPr>
-        <w:t xml:space="preserve"> </w:t>
-      </w:r>
-      <w:proofErr w:type="spellStart"/>
-      <w:r>
-        <w:rPr>
-          <w:rFonts w:ascii="AdvP6975" w:hAnsi="AdvP6975" w:cs="AdvP6975"/>
-          <w:sz w:val="20"/>
-          <w:szCs w:val="20"/>
-        </w:rPr>
-        <w:t>Germanic</w:t>
-      </w:r>
-      <w:proofErr w:type="spellEnd"/>
-      <w:r>
-        <w:rPr>
-          <w:rFonts w:ascii="AdvP6975" w:hAnsi="AdvP6975" w:cs="AdvP6975"/>
-          <w:sz w:val="20"/>
-          <w:szCs w:val="20"/>
-        </w:rPr>
-        <w:t xml:space="preserve"> (German, English, </w:t>
-      </w:r>
-      <w:proofErr w:type="spellStart"/>
-      <w:r>
-        <w:rPr>
-          <w:rFonts w:ascii="AdvP6975" w:hAnsi="AdvP6975" w:cs="AdvP6975"/>
-          <w:sz w:val="20"/>
-          <w:szCs w:val="20"/>
-        </w:rPr>
-        <w:t>Dutch</w:t>
-      </w:r>
-      <w:proofErr w:type="spellEnd"/>
-      <w:r>
-        <w:rPr>
-          <w:rFonts w:ascii="AdvP6975" w:hAnsi="AdvP6975" w:cs="AdvP6975"/>
-          <w:sz w:val="20"/>
-          <w:szCs w:val="20"/>
-        </w:rPr>
-        <w:t xml:space="preserve">, </w:t>
-      </w:r>
-      <w:proofErr w:type="spellStart"/>
-      <w:r>
-        <w:rPr>
-          <w:rFonts w:ascii="AdvP6975" w:hAnsi="AdvP6975" w:cs="AdvP6975"/>
-          <w:sz w:val="20"/>
-          <w:szCs w:val="20"/>
-        </w:rPr>
-        <w:t>and</w:t>
-      </w:r>
-      <w:proofErr w:type="spellEnd"/>
-      <w:r>
-        <w:rPr>
-          <w:rFonts w:ascii="AdvP6975" w:hAnsi="AdvP6975" w:cs="AdvP6975"/>
-          <w:sz w:val="20"/>
-          <w:szCs w:val="20"/>
-        </w:rPr>
-        <w:t xml:space="preserve"> </w:t>
-      </w:r>
-      <w:proofErr w:type="spellStart"/>
-      <w:r>
-        <w:rPr>
-          <w:rFonts w:ascii="AdvP6975" w:hAnsi="AdvP6975" w:cs="AdvP6975"/>
-          <w:sz w:val="20"/>
-          <w:szCs w:val="20"/>
-        </w:rPr>
-        <w:t>Swedish</w:t>
-      </w:r>
-      <w:proofErr w:type="spellEnd"/>
-      <w:r>
-        <w:rPr>
-          <w:rFonts w:ascii="AdvP6975" w:hAnsi="AdvP6975" w:cs="AdvP6975"/>
-          <w:sz w:val="20"/>
-          <w:szCs w:val="20"/>
-        </w:rPr>
-        <w:t>)</w:t>
-      </w:r>
-      <w:r>
-        <w:rPr>
-          <w:rFonts w:ascii="AdvP6975" w:hAnsi="AdvP6975" w:cs="AdvP6975"/>
-          <w:sz w:val="20"/>
-          <w:szCs w:val="20"/>
-        </w:rPr>
-        <w:t xml:space="preserve">, </w:t>
-      </w:r>
-      <w:proofErr w:type="spellStart"/>
-      <w:r>
-        <w:rPr>
-          <w:rFonts w:ascii="AdvP6975" w:hAnsi="AdvP6975" w:cs="AdvP6975"/>
-          <w:sz w:val="20"/>
-          <w:szCs w:val="20"/>
-        </w:rPr>
-        <w:t>Romance</w:t>
-      </w:r>
-      <w:proofErr w:type="spellEnd"/>
-      <w:r>
-        <w:rPr>
-          <w:rFonts w:ascii="AdvP6975" w:hAnsi="AdvP6975" w:cs="AdvP6975"/>
-          <w:sz w:val="20"/>
-          <w:szCs w:val="20"/>
-        </w:rPr>
-        <w:t xml:space="preserve"> (</w:t>
-      </w:r>
-      <w:proofErr w:type="spellStart"/>
-      <w:r>
-        <w:rPr>
-          <w:rFonts w:ascii="AdvP6975" w:hAnsi="AdvP6975" w:cs="AdvP6975"/>
-          <w:sz w:val="20"/>
-          <w:szCs w:val="20"/>
-        </w:rPr>
-        <w:t>Spanish</w:t>
-      </w:r>
-      <w:proofErr w:type="spellEnd"/>
-      <w:r>
-        <w:rPr>
-          <w:rFonts w:ascii="AdvP6975" w:hAnsi="AdvP6975" w:cs="AdvP6975"/>
-          <w:sz w:val="20"/>
-          <w:szCs w:val="20"/>
-        </w:rPr>
-        <w:t xml:space="preserve">, </w:t>
-      </w:r>
-      <w:proofErr w:type="spellStart"/>
-      <w:r>
-        <w:rPr>
-          <w:rFonts w:ascii="AdvP6975" w:hAnsi="AdvP6975" w:cs="AdvP6975"/>
-          <w:sz w:val="20"/>
-          <w:szCs w:val="20"/>
-        </w:rPr>
-        <w:t>Portuguese</w:t>
-      </w:r>
-      <w:proofErr w:type="spellEnd"/>
-      <w:r>
-        <w:rPr>
-          <w:rFonts w:ascii="AdvP6975" w:hAnsi="AdvP6975" w:cs="AdvP6975"/>
-          <w:sz w:val="20"/>
-          <w:szCs w:val="20"/>
-        </w:rPr>
-        <w:t xml:space="preserve">, </w:t>
-      </w:r>
-      <w:r>
-        <w:rPr>
-          <w:rFonts w:ascii="AdvP6975" w:hAnsi="AdvP6975" w:cs="AdvP6975"/>
-          <w:sz w:val="20"/>
-          <w:szCs w:val="20"/>
-        </w:rPr>
-        <w:t xml:space="preserve">French, </w:t>
-      </w:r>
-      <w:proofErr w:type="spellStart"/>
-      <w:r>
-        <w:rPr>
-          <w:rFonts w:ascii="AdvP6975" w:hAnsi="AdvP6975" w:cs="AdvP6975"/>
-          <w:sz w:val="20"/>
-          <w:szCs w:val="20"/>
-        </w:rPr>
-        <w:t>and</w:t>
-      </w:r>
-      <w:proofErr w:type="spellEnd"/>
-      <w:r>
-        <w:rPr>
-          <w:rFonts w:ascii="AdvP6975" w:hAnsi="AdvP6975" w:cs="AdvP6975"/>
-          <w:sz w:val="20"/>
-          <w:szCs w:val="20"/>
-        </w:rPr>
-        <w:t xml:space="preserve"> </w:t>
-      </w:r>
-      <w:proofErr w:type="spellStart"/>
-      <w:r>
-        <w:rPr>
-          <w:rFonts w:ascii="AdvP6975" w:hAnsi="AdvP6975" w:cs="AdvP6975"/>
-          <w:sz w:val="20"/>
-          <w:szCs w:val="20"/>
-        </w:rPr>
-        <w:t>Italian</w:t>
-      </w:r>
-      <w:proofErr w:type="spellEnd"/>
-      <w:r>
-        <w:rPr>
-          <w:rFonts w:ascii="AdvP6975" w:hAnsi="AdvP6975" w:cs="AdvP6975"/>
-          <w:sz w:val="20"/>
-          <w:szCs w:val="20"/>
-        </w:rPr>
-        <w:t xml:space="preserve">), </w:t>
-      </w:r>
-      <w:proofErr w:type="spellStart"/>
-      <w:r>
-        <w:rPr>
-          <w:rFonts w:ascii="AdvP6975" w:hAnsi="AdvP6975" w:cs="AdvP6975"/>
-          <w:sz w:val="20"/>
-          <w:szCs w:val="20"/>
-        </w:rPr>
-        <w:t>Slavic</w:t>
-      </w:r>
-      <w:proofErr w:type="spellEnd"/>
-      <w:r>
-        <w:rPr>
-          <w:rFonts w:ascii="AdvP6975" w:hAnsi="AdvP6975" w:cs="AdvP6975"/>
-          <w:sz w:val="20"/>
-          <w:szCs w:val="20"/>
-        </w:rPr>
-        <w:t xml:space="preserve"> (</w:t>
-      </w:r>
-      <w:proofErr w:type="spellStart"/>
-      <w:r>
-        <w:rPr>
-          <w:rFonts w:ascii="AdvP6975" w:hAnsi="AdvP6975" w:cs="AdvP6975"/>
-          <w:sz w:val="20"/>
-          <w:szCs w:val="20"/>
-        </w:rPr>
-        <w:t>Russian</w:t>
-      </w:r>
-      <w:proofErr w:type="spellEnd"/>
-      <w:r>
-        <w:rPr>
-          <w:rFonts w:ascii="AdvP6975" w:hAnsi="AdvP6975" w:cs="AdvP6975"/>
-          <w:sz w:val="20"/>
-          <w:szCs w:val="20"/>
-        </w:rPr>
-        <w:t xml:space="preserve">, </w:t>
-      </w:r>
-      <w:proofErr w:type="spellStart"/>
-      <w:r>
-        <w:rPr>
-          <w:rFonts w:ascii="AdvP6975" w:hAnsi="AdvP6975" w:cs="AdvP6975"/>
-          <w:sz w:val="20"/>
-          <w:szCs w:val="20"/>
-        </w:rPr>
-        <w:t>Bulga</w:t>
-      </w:r>
-      <w:r>
-        <w:rPr>
-          <w:rFonts w:ascii="AdvP6975" w:hAnsi="AdvP6975" w:cs="AdvP6975"/>
-          <w:sz w:val="20"/>
-          <w:szCs w:val="20"/>
-        </w:rPr>
-        <w:t>rian</w:t>
-      </w:r>
-      <w:proofErr w:type="spellEnd"/>
-      <w:r>
-        <w:rPr>
-          <w:rFonts w:ascii="AdvP6975" w:hAnsi="AdvP6975" w:cs="AdvP6975"/>
-          <w:sz w:val="20"/>
-          <w:szCs w:val="20"/>
-        </w:rPr>
-        <w:t xml:space="preserve">, </w:t>
-      </w:r>
-      <w:proofErr w:type="spellStart"/>
-      <w:r>
-        <w:rPr>
-          <w:rFonts w:ascii="AdvP6975" w:hAnsi="AdvP6975" w:cs="AdvP6975"/>
-          <w:sz w:val="20"/>
-          <w:szCs w:val="20"/>
-        </w:rPr>
-        <w:t>and</w:t>
-      </w:r>
-      <w:proofErr w:type="spellEnd"/>
-      <w:r>
-        <w:rPr>
-          <w:rFonts w:ascii="AdvP6975" w:hAnsi="AdvP6975" w:cs="AdvP6975"/>
-          <w:sz w:val="20"/>
-          <w:szCs w:val="20"/>
-        </w:rPr>
-        <w:t xml:space="preserve"> Czech) </w:t>
-      </w:r>
-      <w:proofErr w:type="spellStart"/>
-      <w:r>
-        <w:rPr>
-          <w:rFonts w:ascii="AdvP6975" w:hAnsi="AdvP6975" w:cs="AdvP6975"/>
-          <w:sz w:val="20"/>
-          <w:szCs w:val="20"/>
-        </w:rPr>
-        <w:t>family</w:t>
-      </w:r>
-      <w:proofErr w:type="spellEnd"/>
-      <w:r>
-        <w:rPr>
-          <w:rFonts w:ascii="AdvP6975" w:hAnsi="AdvP6975" w:cs="AdvP6975"/>
-          <w:sz w:val="20"/>
-          <w:szCs w:val="20"/>
-        </w:rPr>
-        <w:t xml:space="preserve"> </w:t>
-      </w:r>
-      <w:proofErr w:type="spellStart"/>
-      <w:r>
-        <w:rPr>
-          <w:rFonts w:ascii="AdvP6975" w:hAnsi="AdvP6975" w:cs="AdvP6975"/>
-          <w:sz w:val="20"/>
-          <w:szCs w:val="20"/>
-        </w:rPr>
-        <w:t>groups</w:t>
-      </w:r>
-      <w:proofErr w:type="spellEnd"/>
-      <w:r>
-        <w:rPr>
-          <w:rFonts w:ascii="AdvP6975" w:hAnsi="AdvP6975" w:cs="AdvP6975"/>
-          <w:sz w:val="20"/>
-          <w:szCs w:val="20"/>
-        </w:rPr>
-        <w:t xml:space="preserve">, </w:t>
-      </w:r>
-      <w:proofErr w:type="spellStart"/>
-      <w:r>
-        <w:rPr>
-          <w:rFonts w:ascii="AdvP6975" w:hAnsi="AdvP6975" w:cs="AdvP6975"/>
-          <w:sz w:val="20"/>
-          <w:szCs w:val="20"/>
-        </w:rPr>
-        <w:t>as</w:t>
-      </w:r>
-      <w:proofErr w:type="spellEnd"/>
-      <w:r>
-        <w:rPr>
-          <w:rFonts w:ascii="AdvP6975" w:hAnsi="AdvP6975" w:cs="AdvP6975"/>
-          <w:sz w:val="20"/>
-          <w:szCs w:val="20"/>
-        </w:rPr>
-        <w:t xml:space="preserve"> </w:t>
-      </w:r>
-      <w:proofErr w:type="spellStart"/>
-      <w:r>
-        <w:rPr>
-          <w:rFonts w:ascii="AdvP6975" w:hAnsi="AdvP6975" w:cs="AdvP6975"/>
-          <w:sz w:val="20"/>
-          <w:szCs w:val="20"/>
-        </w:rPr>
-        <w:t>well</w:t>
-      </w:r>
-      <w:proofErr w:type="spellEnd"/>
-      <w:r>
-        <w:rPr>
-          <w:rFonts w:ascii="AdvP6975" w:hAnsi="AdvP6975" w:cs="AdvP6975"/>
-          <w:sz w:val="20"/>
-          <w:szCs w:val="20"/>
-        </w:rPr>
-        <w:t xml:space="preserve"> </w:t>
-      </w:r>
-      <w:proofErr w:type="spellStart"/>
-      <w:r>
-        <w:rPr>
-          <w:rFonts w:ascii="AdvP6975" w:hAnsi="AdvP6975" w:cs="AdvP6975"/>
-          <w:sz w:val="20"/>
-          <w:szCs w:val="20"/>
-        </w:rPr>
-        <w:t>as</w:t>
-      </w:r>
-      <w:proofErr w:type="spellEnd"/>
-      <w:r>
-        <w:rPr>
-          <w:rFonts w:ascii="AdvP6975" w:hAnsi="AdvP6975" w:cs="AdvP6975"/>
-          <w:sz w:val="20"/>
-          <w:szCs w:val="20"/>
-        </w:rPr>
-        <w:t xml:space="preserve"> </w:t>
-      </w:r>
-      <w:proofErr w:type="spellStart"/>
-      <w:r>
-        <w:rPr>
-          <w:rFonts w:ascii="AdvP6975" w:hAnsi="AdvP6975" w:cs="AdvP6975"/>
-          <w:sz w:val="20"/>
-          <w:szCs w:val="20"/>
-        </w:rPr>
-        <w:t>members</w:t>
-      </w:r>
-      <w:proofErr w:type="spellEnd"/>
-      <w:r>
-        <w:rPr>
-          <w:rFonts w:ascii="AdvP6975" w:hAnsi="AdvP6975" w:cs="AdvP6975"/>
-          <w:sz w:val="20"/>
-          <w:szCs w:val="20"/>
-        </w:rPr>
-        <w:t xml:space="preserve"> </w:t>
-      </w:r>
-      <w:proofErr w:type="spellStart"/>
-      <w:r>
-        <w:rPr>
-          <w:rFonts w:ascii="AdvP6975" w:hAnsi="AdvP6975" w:cs="AdvP6975"/>
-          <w:sz w:val="20"/>
-          <w:szCs w:val="20"/>
-        </w:rPr>
-        <w:t>of</w:t>
-      </w:r>
-      <w:proofErr w:type="spellEnd"/>
-      <w:r>
-        <w:rPr>
-          <w:rFonts w:ascii="AdvP6975" w:hAnsi="AdvP6975" w:cs="AdvP6975"/>
-          <w:sz w:val="20"/>
-          <w:szCs w:val="20"/>
-        </w:rPr>
-        <w:t xml:space="preserve"> </w:t>
-      </w:r>
-      <w:proofErr w:type="spellStart"/>
-      <w:r>
-        <w:rPr>
-          <w:rFonts w:ascii="AdvP6975" w:hAnsi="AdvP6975" w:cs="AdvP6975"/>
-          <w:sz w:val="20"/>
-          <w:szCs w:val="20"/>
-        </w:rPr>
-        <w:t>the</w:t>
-      </w:r>
-      <w:proofErr w:type="spellEnd"/>
-      <w:r>
-        <w:rPr>
-          <w:rFonts w:ascii="AdvP6975" w:hAnsi="AdvP6975" w:cs="AdvP6975"/>
-          <w:sz w:val="20"/>
-          <w:szCs w:val="20"/>
-        </w:rPr>
-        <w:t xml:space="preserve"> </w:t>
-      </w:r>
-      <w:proofErr w:type="spellStart"/>
-      <w:r>
-        <w:rPr>
-          <w:rFonts w:ascii="AdvP6975" w:hAnsi="AdvP6975" w:cs="AdvP6975"/>
-          <w:sz w:val="20"/>
-          <w:szCs w:val="20"/>
-        </w:rPr>
-        <w:t>Uralic</w:t>
-      </w:r>
-      <w:proofErr w:type="spellEnd"/>
-      <w:r>
-        <w:rPr>
-          <w:rFonts w:ascii="AdvP6975" w:hAnsi="AdvP6975" w:cs="AdvP6975"/>
-          <w:sz w:val="20"/>
-          <w:szCs w:val="20"/>
-        </w:rPr>
-        <w:t xml:space="preserve"> </w:t>
-      </w:r>
-      <w:proofErr w:type="spellStart"/>
-      <w:r>
-        <w:rPr>
-          <w:rFonts w:ascii="AdvP6975" w:hAnsi="AdvP6975" w:cs="AdvP6975"/>
-          <w:sz w:val="20"/>
-          <w:szCs w:val="20"/>
-        </w:rPr>
-        <w:t>family</w:t>
-      </w:r>
-      <w:proofErr w:type="spellEnd"/>
-      <w:r>
-        <w:rPr>
-          <w:rFonts w:ascii="AdvP6975" w:hAnsi="AdvP6975" w:cs="AdvP6975"/>
-          <w:sz w:val="20"/>
-          <w:szCs w:val="20"/>
-        </w:rPr>
-        <w:t xml:space="preserve"> (</w:t>
-      </w:r>
-      <w:proofErr w:type="spellStart"/>
-      <w:r>
-        <w:rPr>
-          <w:rFonts w:ascii="AdvP6975" w:hAnsi="AdvP6975" w:cs="AdvP6975"/>
-          <w:sz w:val="20"/>
-          <w:szCs w:val="20"/>
-        </w:rPr>
-        <w:t>Finnish</w:t>
-      </w:r>
-      <w:proofErr w:type="spellEnd"/>
-      <w:r>
-        <w:rPr>
-          <w:rFonts w:ascii="AdvP6975" w:hAnsi="AdvP6975" w:cs="AdvP6975"/>
-          <w:sz w:val="20"/>
-          <w:szCs w:val="20"/>
-        </w:rPr>
-        <w:t xml:space="preserve">, </w:t>
-      </w:r>
-      <w:proofErr w:type="spellStart"/>
-      <w:r>
-        <w:rPr>
-          <w:rFonts w:ascii="AdvP6975" w:hAnsi="AdvP6975" w:cs="AdvP6975"/>
-          <w:sz w:val="20"/>
-          <w:szCs w:val="20"/>
-        </w:rPr>
-        <w:t>Hungarian</w:t>
-      </w:r>
-      <w:proofErr w:type="spellEnd"/>
-      <w:r>
-        <w:rPr>
-          <w:rFonts w:ascii="AdvP6975" w:hAnsi="AdvP6975" w:cs="AdvP6975"/>
-          <w:sz w:val="20"/>
-          <w:szCs w:val="20"/>
-        </w:rPr>
-        <w:t>).</w:t>
-      </w:r>
+      <w:hyperlink r:id="rId6" w:history="1">
+        <w:r>
+          <w:rPr>
+            <w:rStyle w:val="Hyperlink"/>
+          </w:rPr>
+          <w:t>http://members.unine.ch/jacques.savoy/clef/index.html</w:t>
+        </w:r>
+      </w:hyperlink>
+      <w:bookmarkStart w:id="0" w:name="_GoBack"/>
+      <w:bookmarkEnd w:id="0"/>
     </w:p>
     <w:p>
       <w:pPr>
@@ -969,8 +143,843 @@
           <w:szCs w:val="20"/>
         </w:rPr>
       </w:pPr>
-      <w:bookmarkStart w:id="0" w:name="_GoBack"/>
-      <w:bookmarkEnd w:id="0"/>
+      <w:proofErr w:type="spellStart"/>
+      <w:r>
+        <w:rPr>
+          <w:rFonts w:ascii="AdvP6975" w:hAnsi="AdvP6975" w:cs="AdvP6975"/>
+          <w:sz w:val="20"/>
+          <w:szCs w:val="20"/>
+        </w:rPr>
+        <w:t>Thanks</w:t>
+      </w:r>
+      <w:proofErr w:type="spellEnd"/>
+      <w:r>
+        <w:rPr>
+          <w:rFonts w:ascii="AdvP6975" w:hAnsi="AdvP6975" w:cs="AdvP6975"/>
+          <w:sz w:val="20"/>
+          <w:szCs w:val="20"/>
+        </w:rPr>
+        <w:t xml:space="preserve"> </w:t>
+      </w:r>
+      <w:proofErr w:type="spellStart"/>
+      <w:r>
+        <w:rPr>
+          <w:rFonts w:ascii="AdvP6975" w:hAnsi="AdvP6975" w:cs="AdvP6975"/>
+          <w:sz w:val="20"/>
+          <w:szCs w:val="20"/>
+        </w:rPr>
+        <w:t>to</w:t>
+      </w:r>
+      <w:proofErr w:type="spellEnd"/>
+      <w:r>
+        <w:rPr>
+          <w:rFonts w:ascii="AdvP6975" w:hAnsi="AdvP6975" w:cs="AdvP6975"/>
+          <w:sz w:val="20"/>
+          <w:szCs w:val="20"/>
+        </w:rPr>
+        <w:t xml:space="preserve"> </w:t>
+      </w:r>
+      <w:proofErr w:type="spellStart"/>
+      <w:r>
+        <w:rPr>
+          <w:rFonts w:ascii="AdvP6975" w:hAnsi="AdvP6975" w:cs="AdvP6975"/>
+          <w:sz w:val="20"/>
+          <w:szCs w:val="20"/>
+        </w:rPr>
+        <w:t>this</w:t>
+      </w:r>
+      <w:proofErr w:type="spellEnd"/>
+      <w:r>
+        <w:rPr>
+          <w:rFonts w:ascii="AdvP6975" w:hAnsi="AdvP6975" w:cs="AdvP6975"/>
+          <w:sz w:val="20"/>
+          <w:szCs w:val="20"/>
+        </w:rPr>
+        <w:t xml:space="preserve"> international </w:t>
+      </w:r>
+      <w:proofErr w:type="spellStart"/>
+      <w:r>
+        <w:rPr>
+          <w:rFonts w:ascii="AdvP6975" w:hAnsi="AdvP6975" w:cs="AdvP6975"/>
+          <w:sz w:val="20"/>
+          <w:szCs w:val="20"/>
+        </w:rPr>
+        <w:t>effort</w:t>
+      </w:r>
+      <w:proofErr w:type="spellEnd"/>
+      <w:r>
+        <w:rPr>
+          <w:rFonts w:ascii="AdvP6975" w:hAnsi="AdvP6975" w:cs="AdvP6975"/>
+          <w:sz w:val="20"/>
+          <w:szCs w:val="20"/>
+        </w:rPr>
+        <w:t xml:space="preserve">, </w:t>
+      </w:r>
+      <w:proofErr w:type="spellStart"/>
+      <w:r>
+        <w:rPr>
+          <w:rFonts w:ascii="AdvP6975" w:hAnsi="AdvP6975" w:cs="AdvP6975"/>
+          <w:sz w:val="20"/>
+          <w:szCs w:val="20"/>
+        </w:rPr>
+        <w:t>many</w:t>
+      </w:r>
+      <w:proofErr w:type="spellEnd"/>
+      <w:r>
+        <w:rPr>
+          <w:rFonts w:ascii="AdvP6975" w:hAnsi="AdvP6975" w:cs="AdvP6975"/>
+          <w:sz w:val="20"/>
+          <w:szCs w:val="20"/>
+        </w:rPr>
+        <w:t xml:space="preserve"> </w:t>
+      </w:r>
+      <w:proofErr w:type="spellStart"/>
+      <w:r>
+        <w:rPr>
+          <w:rFonts w:ascii="AdvP6975" w:hAnsi="AdvP6975" w:cs="AdvP6975"/>
+          <w:sz w:val="20"/>
+          <w:szCs w:val="20"/>
+        </w:rPr>
+        <w:t>quality</w:t>
+      </w:r>
+      <w:proofErr w:type="spellEnd"/>
+      <w:r>
+        <w:rPr>
+          <w:rFonts w:ascii="AdvP6975" w:hAnsi="AdvP6975" w:cs="AdvP6975"/>
+          <w:sz w:val="20"/>
+          <w:szCs w:val="20"/>
+        </w:rPr>
+        <w:t xml:space="preserve"> </w:t>
+      </w:r>
+      <w:proofErr w:type="spellStart"/>
+      <w:r>
+        <w:rPr>
+          <w:rFonts w:ascii="AdvP6975" w:hAnsi="AdvP6975" w:cs="AdvP6975"/>
+          <w:sz w:val="20"/>
+          <w:szCs w:val="20"/>
+        </w:rPr>
+        <w:t>tools</w:t>
+      </w:r>
+      <w:proofErr w:type="spellEnd"/>
+      <w:r>
+        <w:rPr>
+          <w:rFonts w:ascii="AdvP6975" w:hAnsi="AdvP6975" w:cs="AdvP6975"/>
+          <w:sz w:val="20"/>
+          <w:szCs w:val="20"/>
+        </w:rPr>
+        <w:t xml:space="preserve"> </w:t>
+      </w:r>
+      <w:proofErr w:type="spellStart"/>
+      <w:r>
+        <w:rPr>
+          <w:rFonts w:ascii="AdvP6975" w:hAnsi="AdvP6975" w:cs="AdvP6975"/>
+          <w:sz w:val="20"/>
+          <w:szCs w:val="20"/>
+        </w:rPr>
+        <w:t>have</w:t>
+      </w:r>
+      <w:proofErr w:type="spellEnd"/>
+      <w:r>
+        <w:rPr>
+          <w:rFonts w:ascii="AdvP6975" w:hAnsi="AdvP6975" w:cs="AdvP6975"/>
+          <w:sz w:val="20"/>
+          <w:szCs w:val="20"/>
+        </w:rPr>
+        <w:t xml:space="preserve"> </w:t>
+      </w:r>
+      <w:proofErr w:type="spellStart"/>
+      <w:r>
+        <w:rPr>
+          <w:rFonts w:ascii="AdvP6975" w:hAnsi="AdvP6975" w:cs="AdvP6975"/>
+          <w:sz w:val="20"/>
+          <w:szCs w:val="20"/>
+        </w:rPr>
+        <w:t>now</w:t>
+      </w:r>
+      <w:proofErr w:type="spellEnd"/>
+      <w:r>
+        <w:rPr>
+          <w:rFonts w:ascii="AdvP6975" w:hAnsi="AdvP6975" w:cs="AdvP6975"/>
+          <w:sz w:val="20"/>
+          <w:szCs w:val="20"/>
+        </w:rPr>
+        <w:t xml:space="preserve"> </w:t>
+      </w:r>
+      <w:proofErr w:type="spellStart"/>
+      <w:r>
+        <w:rPr>
+          <w:rFonts w:ascii="AdvP6975" w:hAnsi="AdvP6975" w:cs="AdvP6975"/>
+          <w:sz w:val="20"/>
+          <w:szCs w:val="20"/>
+        </w:rPr>
+        <w:t>been</w:t>
+      </w:r>
+      <w:r>
+        <w:rPr>
+          <w:rFonts w:ascii="AdvP6975" w:hAnsi="AdvP6975" w:cs="AdvP6975"/>
+          <w:sz w:val="20"/>
+          <w:szCs w:val="20"/>
+        </w:rPr>
+        <w:t>made</w:t>
+      </w:r>
+      <w:proofErr w:type="spellEnd"/>
+      <w:r>
+        <w:rPr>
+          <w:rFonts w:ascii="AdvP6975" w:hAnsi="AdvP6975" w:cs="AdvP6975"/>
+          <w:sz w:val="20"/>
+          <w:szCs w:val="20"/>
+        </w:rPr>
+        <w:t xml:space="preserve"> </w:t>
+      </w:r>
+      <w:proofErr w:type="spellStart"/>
+      <w:r>
+        <w:rPr>
+          <w:rFonts w:ascii="AdvP6975" w:hAnsi="AdvP6975" w:cs="AdvP6975"/>
+          <w:sz w:val="20"/>
+          <w:szCs w:val="20"/>
+        </w:rPr>
+        <w:t>available</w:t>
+      </w:r>
+      <w:proofErr w:type="spellEnd"/>
+      <w:r>
+        <w:rPr>
+          <w:rFonts w:ascii="AdvP6975" w:hAnsi="AdvP6975" w:cs="AdvP6975"/>
+          <w:sz w:val="20"/>
+          <w:szCs w:val="20"/>
+        </w:rPr>
+        <w:t xml:space="preserve"> </w:t>
+      </w:r>
+      <w:proofErr w:type="spellStart"/>
+      <w:r>
+        <w:rPr>
+          <w:rFonts w:ascii="AdvP6975" w:hAnsi="AdvP6975" w:cs="AdvP6975"/>
+          <w:sz w:val="20"/>
+          <w:szCs w:val="20"/>
+        </w:rPr>
+        <w:t>to</w:t>
+      </w:r>
+      <w:proofErr w:type="spellEnd"/>
+      <w:r>
+        <w:rPr>
+          <w:rFonts w:ascii="AdvP6975" w:hAnsi="AdvP6975" w:cs="AdvP6975"/>
+          <w:sz w:val="20"/>
+          <w:szCs w:val="20"/>
+        </w:rPr>
+        <w:t xml:space="preserve"> </w:t>
+      </w:r>
+      <w:proofErr w:type="spellStart"/>
+      <w:r>
+        <w:rPr>
+          <w:rFonts w:ascii="AdvP6975" w:hAnsi="AdvP6975" w:cs="AdvP6975"/>
+          <w:sz w:val="20"/>
+          <w:szCs w:val="20"/>
+        </w:rPr>
+        <w:t>access</w:t>
+      </w:r>
+      <w:proofErr w:type="spellEnd"/>
+      <w:r>
+        <w:rPr>
+          <w:rFonts w:ascii="AdvP6975" w:hAnsi="AdvP6975" w:cs="AdvP6975"/>
+          <w:sz w:val="20"/>
+          <w:szCs w:val="20"/>
+        </w:rPr>
+        <w:t xml:space="preserve"> </w:t>
+      </w:r>
+      <w:proofErr w:type="spellStart"/>
+      <w:r>
+        <w:rPr>
+          <w:rFonts w:ascii="AdvP6975" w:hAnsi="AdvP6975" w:cs="AdvP6975"/>
+          <w:sz w:val="20"/>
+          <w:szCs w:val="20"/>
+        </w:rPr>
+        <w:t>information</w:t>
+      </w:r>
+      <w:proofErr w:type="spellEnd"/>
+      <w:r>
+        <w:rPr>
+          <w:rFonts w:ascii="AdvP6975" w:hAnsi="AdvP6975" w:cs="AdvP6975"/>
+          <w:sz w:val="20"/>
+          <w:szCs w:val="20"/>
+        </w:rPr>
+        <w:t xml:space="preserve"> </w:t>
+      </w:r>
+      <w:proofErr w:type="spellStart"/>
+      <w:r>
+        <w:rPr>
+          <w:rFonts w:ascii="AdvP6975" w:hAnsi="AdvP6975" w:cs="AdvP6975"/>
+          <w:sz w:val="20"/>
+          <w:szCs w:val="20"/>
+        </w:rPr>
+        <w:t>written</w:t>
+      </w:r>
+      <w:proofErr w:type="spellEnd"/>
+      <w:r>
+        <w:rPr>
+          <w:rFonts w:ascii="AdvP6975" w:hAnsi="AdvP6975" w:cs="AdvP6975"/>
+          <w:sz w:val="20"/>
+          <w:szCs w:val="20"/>
+        </w:rPr>
+        <w:t xml:space="preserve"> in </w:t>
+      </w:r>
+      <w:proofErr w:type="spellStart"/>
+      <w:r>
+        <w:rPr>
+          <w:rFonts w:ascii="AdvP6975" w:hAnsi="AdvP6975" w:cs="AdvP6975"/>
+          <w:sz w:val="20"/>
+          <w:szCs w:val="20"/>
+        </w:rPr>
+        <w:t>several</w:t>
+      </w:r>
+      <w:proofErr w:type="spellEnd"/>
+      <w:r>
+        <w:rPr>
+          <w:rFonts w:ascii="AdvP6975" w:hAnsi="AdvP6975" w:cs="AdvP6975"/>
+          <w:sz w:val="20"/>
+          <w:szCs w:val="20"/>
+        </w:rPr>
+        <w:t xml:space="preserve"> </w:t>
+      </w:r>
+      <w:proofErr w:type="spellStart"/>
+      <w:r>
+        <w:rPr>
+          <w:rFonts w:ascii="AdvP6975" w:hAnsi="AdvP6975" w:cs="AdvP6975"/>
+          <w:sz w:val="20"/>
+          <w:szCs w:val="20"/>
+        </w:rPr>
+        <w:t>language</w:t>
+      </w:r>
+      <w:proofErr w:type="spellEnd"/>
+      <w:r>
+        <w:rPr>
+          <w:rFonts w:ascii="AdvP6975" w:hAnsi="AdvP6975" w:cs="AdvP6975"/>
+          <w:sz w:val="20"/>
+          <w:szCs w:val="20"/>
+        </w:rPr>
+        <w:t xml:space="preserve"> </w:t>
+      </w:r>
+      <w:proofErr w:type="spellStart"/>
+      <w:r>
+        <w:rPr>
+          <w:rFonts w:ascii="AdvP6975" w:hAnsi="AdvP6975" w:cs="AdvP6975"/>
+          <w:sz w:val="20"/>
+          <w:szCs w:val="20"/>
+        </w:rPr>
+        <w:t>groups</w:t>
+      </w:r>
+      <w:proofErr w:type="spellEnd"/>
+      <w:r>
+        <w:rPr>
+          <w:rFonts w:ascii="AdvP6975" w:hAnsi="AdvP6975" w:cs="AdvP6975"/>
+          <w:sz w:val="20"/>
+          <w:szCs w:val="20"/>
+        </w:rPr>
+        <w:t xml:space="preserve">, </w:t>
+      </w:r>
+      <w:proofErr w:type="spellStart"/>
+      <w:r>
+        <w:rPr>
+          <w:rFonts w:ascii="AdvP6975" w:hAnsi="AdvP6975" w:cs="AdvP6975"/>
+          <w:sz w:val="20"/>
+          <w:szCs w:val="20"/>
+        </w:rPr>
+        <w:t>includingthe</w:t>
+      </w:r>
+      <w:proofErr w:type="spellEnd"/>
+      <w:r>
+        <w:rPr>
+          <w:rFonts w:ascii="AdvP6975" w:hAnsi="AdvP6975" w:cs="AdvP6975"/>
+          <w:sz w:val="20"/>
+          <w:szCs w:val="20"/>
+        </w:rPr>
+        <w:t xml:space="preserve"> </w:t>
+      </w:r>
+      <w:proofErr w:type="spellStart"/>
+      <w:r>
+        <w:rPr>
+          <w:rFonts w:ascii="AdvP6975" w:hAnsi="AdvP6975" w:cs="AdvP6975"/>
+          <w:sz w:val="20"/>
+          <w:szCs w:val="20"/>
+        </w:rPr>
+        <w:t>Germanic</w:t>
+      </w:r>
+      <w:proofErr w:type="spellEnd"/>
+      <w:r>
+        <w:rPr>
+          <w:rFonts w:ascii="AdvP6975" w:hAnsi="AdvP6975" w:cs="AdvP6975"/>
+          <w:sz w:val="20"/>
+          <w:szCs w:val="20"/>
+        </w:rPr>
+        <w:t xml:space="preserve"> (German, English, </w:t>
+      </w:r>
+      <w:proofErr w:type="spellStart"/>
+      <w:r>
+        <w:rPr>
+          <w:rFonts w:ascii="AdvP6975" w:hAnsi="AdvP6975" w:cs="AdvP6975"/>
+          <w:sz w:val="20"/>
+          <w:szCs w:val="20"/>
+        </w:rPr>
+        <w:t>Dutch</w:t>
+      </w:r>
+      <w:proofErr w:type="spellEnd"/>
+      <w:r>
+        <w:rPr>
+          <w:rFonts w:ascii="AdvP6975" w:hAnsi="AdvP6975" w:cs="AdvP6975"/>
+          <w:sz w:val="20"/>
+          <w:szCs w:val="20"/>
+        </w:rPr>
+        <w:t xml:space="preserve">, </w:t>
+      </w:r>
+      <w:proofErr w:type="spellStart"/>
+      <w:r>
+        <w:rPr>
+          <w:rFonts w:ascii="AdvP6975" w:hAnsi="AdvP6975" w:cs="AdvP6975"/>
+          <w:sz w:val="20"/>
+          <w:szCs w:val="20"/>
+        </w:rPr>
+        <w:t>and</w:t>
+      </w:r>
+      <w:proofErr w:type="spellEnd"/>
+      <w:r>
+        <w:rPr>
+          <w:rFonts w:ascii="AdvP6975" w:hAnsi="AdvP6975" w:cs="AdvP6975"/>
+          <w:sz w:val="20"/>
+          <w:szCs w:val="20"/>
+        </w:rPr>
+        <w:t xml:space="preserve"> </w:t>
+      </w:r>
+      <w:proofErr w:type="spellStart"/>
+      <w:r>
+        <w:rPr>
+          <w:rFonts w:ascii="AdvP6975" w:hAnsi="AdvP6975" w:cs="AdvP6975"/>
+          <w:sz w:val="20"/>
+          <w:szCs w:val="20"/>
+        </w:rPr>
+        <w:t>Swedish</w:t>
+      </w:r>
+      <w:proofErr w:type="spellEnd"/>
+      <w:r>
+        <w:rPr>
+          <w:rFonts w:ascii="AdvP6975" w:hAnsi="AdvP6975" w:cs="AdvP6975"/>
+          <w:sz w:val="20"/>
+          <w:szCs w:val="20"/>
+        </w:rPr>
+        <w:t>)</w:t>
+      </w:r>
+      <w:r>
+        <w:rPr>
+          <w:rFonts w:ascii="AdvP6975" w:hAnsi="AdvP6975" w:cs="AdvP6975"/>
+          <w:sz w:val="20"/>
+          <w:szCs w:val="20"/>
+        </w:rPr>
+        <w:t xml:space="preserve">, </w:t>
+      </w:r>
+      <w:proofErr w:type="spellStart"/>
+      <w:r>
+        <w:rPr>
+          <w:rFonts w:ascii="AdvP6975" w:hAnsi="AdvP6975" w:cs="AdvP6975"/>
+          <w:sz w:val="20"/>
+          <w:szCs w:val="20"/>
+        </w:rPr>
+        <w:t>Romance</w:t>
+      </w:r>
+      <w:proofErr w:type="spellEnd"/>
+      <w:r>
+        <w:rPr>
+          <w:rFonts w:ascii="AdvP6975" w:hAnsi="AdvP6975" w:cs="AdvP6975"/>
+          <w:sz w:val="20"/>
+          <w:szCs w:val="20"/>
+        </w:rPr>
+        <w:t xml:space="preserve"> (</w:t>
+      </w:r>
+      <w:proofErr w:type="spellStart"/>
+      <w:r>
+        <w:rPr>
+          <w:rFonts w:ascii="AdvP6975" w:hAnsi="AdvP6975" w:cs="AdvP6975"/>
+          <w:sz w:val="20"/>
+          <w:szCs w:val="20"/>
+        </w:rPr>
+        <w:t>Spanish</w:t>
+      </w:r>
+      <w:proofErr w:type="spellEnd"/>
+      <w:r>
+        <w:rPr>
+          <w:rFonts w:ascii="AdvP6975" w:hAnsi="AdvP6975" w:cs="AdvP6975"/>
+          <w:sz w:val="20"/>
+          <w:szCs w:val="20"/>
+        </w:rPr>
+        <w:t xml:space="preserve">, </w:t>
+      </w:r>
+      <w:proofErr w:type="spellStart"/>
+      <w:r>
+        <w:rPr>
+          <w:rFonts w:ascii="AdvP6975" w:hAnsi="AdvP6975" w:cs="AdvP6975"/>
+          <w:sz w:val="20"/>
+          <w:szCs w:val="20"/>
+        </w:rPr>
+        <w:t>Portuguese</w:t>
+      </w:r>
+      <w:proofErr w:type="spellEnd"/>
+      <w:r>
+        <w:rPr>
+          <w:rFonts w:ascii="AdvP6975" w:hAnsi="AdvP6975" w:cs="AdvP6975"/>
+          <w:sz w:val="20"/>
+          <w:szCs w:val="20"/>
+        </w:rPr>
+        <w:t xml:space="preserve">, </w:t>
+      </w:r>
+      <w:r>
+        <w:rPr>
+          <w:rFonts w:ascii="AdvP6975" w:hAnsi="AdvP6975" w:cs="AdvP6975"/>
+          <w:sz w:val="20"/>
+          <w:szCs w:val="20"/>
+        </w:rPr>
+        <w:t xml:space="preserve">French, </w:t>
+      </w:r>
+      <w:proofErr w:type="spellStart"/>
+      <w:r>
+        <w:rPr>
+          <w:rFonts w:ascii="AdvP6975" w:hAnsi="AdvP6975" w:cs="AdvP6975"/>
+          <w:sz w:val="20"/>
+          <w:szCs w:val="20"/>
+        </w:rPr>
+        <w:t>and</w:t>
+      </w:r>
+      <w:proofErr w:type="spellEnd"/>
+      <w:r>
+        <w:rPr>
+          <w:rFonts w:ascii="AdvP6975" w:hAnsi="AdvP6975" w:cs="AdvP6975"/>
+          <w:sz w:val="20"/>
+          <w:szCs w:val="20"/>
+        </w:rPr>
+        <w:t xml:space="preserve"> </w:t>
+      </w:r>
+      <w:proofErr w:type="spellStart"/>
+      <w:r>
+        <w:rPr>
+          <w:rFonts w:ascii="AdvP6975" w:hAnsi="AdvP6975" w:cs="AdvP6975"/>
+          <w:sz w:val="20"/>
+          <w:szCs w:val="20"/>
+        </w:rPr>
+        <w:t>Italian</w:t>
+      </w:r>
+      <w:proofErr w:type="spellEnd"/>
+      <w:r>
+        <w:rPr>
+          <w:rFonts w:ascii="AdvP6975" w:hAnsi="AdvP6975" w:cs="AdvP6975"/>
+          <w:sz w:val="20"/>
+          <w:szCs w:val="20"/>
+        </w:rPr>
+        <w:t xml:space="preserve">), </w:t>
+      </w:r>
+      <w:proofErr w:type="spellStart"/>
+      <w:r>
+        <w:rPr>
+          <w:rFonts w:ascii="AdvP6975" w:hAnsi="AdvP6975" w:cs="AdvP6975"/>
+          <w:sz w:val="20"/>
+          <w:szCs w:val="20"/>
+        </w:rPr>
+        <w:t>Slavic</w:t>
+      </w:r>
+      <w:proofErr w:type="spellEnd"/>
+      <w:r>
+        <w:rPr>
+          <w:rFonts w:ascii="AdvP6975" w:hAnsi="AdvP6975" w:cs="AdvP6975"/>
+          <w:sz w:val="20"/>
+          <w:szCs w:val="20"/>
+        </w:rPr>
+        <w:t xml:space="preserve"> (</w:t>
+      </w:r>
+      <w:proofErr w:type="spellStart"/>
+      <w:r>
+        <w:rPr>
+          <w:rFonts w:ascii="AdvP6975" w:hAnsi="AdvP6975" w:cs="AdvP6975"/>
+          <w:sz w:val="20"/>
+          <w:szCs w:val="20"/>
+        </w:rPr>
+        <w:t>Russian</w:t>
+      </w:r>
+      <w:proofErr w:type="spellEnd"/>
+      <w:r>
+        <w:rPr>
+          <w:rFonts w:ascii="AdvP6975" w:hAnsi="AdvP6975" w:cs="AdvP6975"/>
+          <w:sz w:val="20"/>
+          <w:szCs w:val="20"/>
+        </w:rPr>
+        <w:t xml:space="preserve">, </w:t>
+      </w:r>
+      <w:proofErr w:type="spellStart"/>
+      <w:r>
+        <w:rPr>
+          <w:rFonts w:ascii="AdvP6975" w:hAnsi="AdvP6975" w:cs="AdvP6975"/>
+          <w:sz w:val="20"/>
+          <w:szCs w:val="20"/>
+        </w:rPr>
+        <w:t>Bulga</w:t>
+      </w:r>
+      <w:r>
+        <w:rPr>
+          <w:rFonts w:ascii="AdvP6975" w:hAnsi="AdvP6975" w:cs="AdvP6975"/>
+          <w:sz w:val="20"/>
+          <w:szCs w:val="20"/>
+        </w:rPr>
+        <w:t>rian</w:t>
+      </w:r>
+      <w:proofErr w:type="spellEnd"/>
+      <w:r>
+        <w:rPr>
+          <w:rFonts w:ascii="AdvP6975" w:hAnsi="AdvP6975" w:cs="AdvP6975"/>
+          <w:sz w:val="20"/>
+          <w:szCs w:val="20"/>
+        </w:rPr>
+        <w:t xml:space="preserve">, </w:t>
+      </w:r>
+      <w:proofErr w:type="spellStart"/>
+      <w:r>
+        <w:rPr>
+          <w:rFonts w:ascii="AdvP6975" w:hAnsi="AdvP6975" w:cs="AdvP6975"/>
+          <w:sz w:val="20"/>
+          <w:szCs w:val="20"/>
+        </w:rPr>
+        <w:t>and</w:t>
+      </w:r>
+      <w:proofErr w:type="spellEnd"/>
+      <w:r>
+        <w:rPr>
+          <w:rFonts w:ascii="AdvP6975" w:hAnsi="AdvP6975" w:cs="AdvP6975"/>
+          <w:sz w:val="20"/>
+          <w:szCs w:val="20"/>
+        </w:rPr>
+        <w:t xml:space="preserve"> Czech) </w:t>
+      </w:r>
+      <w:proofErr w:type="spellStart"/>
+      <w:r>
+        <w:rPr>
+          <w:rFonts w:ascii="AdvP6975" w:hAnsi="AdvP6975" w:cs="AdvP6975"/>
+          <w:sz w:val="20"/>
+          <w:szCs w:val="20"/>
+        </w:rPr>
+        <w:t>family</w:t>
+      </w:r>
+      <w:proofErr w:type="spellEnd"/>
+      <w:r>
+        <w:rPr>
+          <w:rFonts w:ascii="AdvP6975" w:hAnsi="AdvP6975" w:cs="AdvP6975"/>
+          <w:sz w:val="20"/>
+          <w:szCs w:val="20"/>
+        </w:rPr>
+        <w:t xml:space="preserve"> </w:t>
+      </w:r>
+      <w:proofErr w:type="spellStart"/>
+      <w:r>
+        <w:rPr>
+          <w:rFonts w:ascii="AdvP6975" w:hAnsi="AdvP6975" w:cs="AdvP6975"/>
+          <w:sz w:val="20"/>
+          <w:szCs w:val="20"/>
+        </w:rPr>
+        <w:t>groups</w:t>
+      </w:r>
+      <w:proofErr w:type="spellEnd"/>
+      <w:r>
+        <w:rPr>
+          <w:rFonts w:ascii="AdvP6975" w:hAnsi="AdvP6975" w:cs="AdvP6975"/>
+          <w:sz w:val="20"/>
+          <w:szCs w:val="20"/>
+        </w:rPr>
+        <w:t xml:space="preserve">, </w:t>
+      </w:r>
+      <w:proofErr w:type="spellStart"/>
+      <w:r>
+        <w:rPr>
+          <w:rFonts w:ascii="AdvP6975" w:hAnsi="AdvP6975" w:cs="AdvP6975"/>
+          <w:sz w:val="20"/>
+          <w:szCs w:val="20"/>
+        </w:rPr>
+        <w:t>as</w:t>
+      </w:r>
+      <w:proofErr w:type="spellEnd"/>
+      <w:r>
+        <w:rPr>
+          <w:rFonts w:ascii="AdvP6975" w:hAnsi="AdvP6975" w:cs="AdvP6975"/>
+          <w:sz w:val="20"/>
+          <w:szCs w:val="20"/>
+        </w:rPr>
+        <w:t xml:space="preserve"> </w:t>
+      </w:r>
+      <w:proofErr w:type="spellStart"/>
+      <w:r>
+        <w:rPr>
+          <w:rFonts w:ascii="AdvP6975" w:hAnsi="AdvP6975" w:cs="AdvP6975"/>
+          <w:sz w:val="20"/>
+          <w:szCs w:val="20"/>
+        </w:rPr>
+        <w:t>well</w:t>
+      </w:r>
+      <w:proofErr w:type="spellEnd"/>
+      <w:r>
+        <w:rPr>
+          <w:rFonts w:ascii="AdvP6975" w:hAnsi="AdvP6975" w:cs="AdvP6975"/>
+          <w:sz w:val="20"/>
+          <w:szCs w:val="20"/>
+        </w:rPr>
+        <w:t xml:space="preserve"> </w:t>
+      </w:r>
+      <w:proofErr w:type="spellStart"/>
+      <w:r>
+        <w:rPr>
+          <w:rFonts w:ascii="AdvP6975" w:hAnsi="AdvP6975" w:cs="AdvP6975"/>
+          <w:sz w:val="20"/>
+          <w:szCs w:val="20"/>
+        </w:rPr>
+        <w:t>as</w:t>
+      </w:r>
+      <w:proofErr w:type="spellEnd"/>
+      <w:r>
+        <w:rPr>
+          <w:rFonts w:ascii="AdvP6975" w:hAnsi="AdvP6975" w:cs="AdvP6975"/>
+          <w:sz w:val="20"/>
+          <w:szCs w:val="20"/>
+        </w:rPr>
+        <w:t xml:space="preserve"> </w:t>
+      </w:r>
+      <w:proofErr w:type="spellStart"/>
+      <w:r>
+        <w:rPr>
+          <w:rFonts w:ascii="AdvP6975" w:hAnsi="AdvP6975" w:cs="AdvP6975"/>
+          <w:sz w:val="20"/>
+          <w:szCs w:val="20"/>
+        </w:rPr>
+        <w:t>members</w:t>
+      </w:r>
+      <w:proofErr w:type="spellEnd"/>
+      <w:r>
+        <w:rPr>
+          <w:rFonts w:ascii="AdvP6975" w:hAnsi="AdvP6975" w:cs="AdvP6975"/>
+          <w:sz w:val="20"/>
+          <w:szCs w:val="20"/>
+        </w:rPr>
+        <w:t xml:space="preserve"> </w:t>
+      </w:r>
+      <w:proofErr w:type="spellStart"/>
+      <w:r>
+        <w:rPr>
+          <w:rFonts w:ascii="AdvP6975" w:hAnsi="AdvP6975" w:cs="AdvP6975"/>
+          <w:sz w:val="20"/>
+          <w:szCs w:val="20"/>
+        </w:rPr>
+        <w:t>of</w:t>
+      </w:r>
+      <w:proofErr w:type="spellEnd"/>
+      <w:r>
+        <w:rPr>
+          <w:rFonts w:ascii="AdvP6975" w:hAnsi="AdvP6975" w:cs="AdvP6975"/>
+          <w:sz w:val="20"/>
+          <w:szCs w:val="20"/>
+        </w:rPr>
+        <w:t xml:space="preserve"> </w:t>
+      </w:r>
+      <w:proofErr w:type="spellStart"/>
+      <w:r>
+        <w:rPr>
+          <w:rFonts w:ascii="AdvP6975" w:hAnsi="AdvP6975" w:cs="AdvP6975"/>
+          <w:sz w:val="20"/>
+          <w:szCs w:val="20"/>
+        </w:rPr>
+        <w:t>the</w:t>
+      </w:r>
+      <w:proofErr w:type="spellEnd"/>
+      <w:r>
+        <w:rPr>
+          <w:rFonts w:ascii="AdvP6975" w:hAnsi="AdvP6975" w:cs="AdvP6975"/>
+          <w:sz w:val="20"/>
+          <w:szCs w:val="20"/>
+        </w:rPr>
+        <w:t xml:space="preserve"> </w:t>
+      </w:r>
+      <w:proofErr w:type="spellStart"/>
+      <w:r>
+        <w:rPr>
+          <w:rFonts w:ascii="AdvP6975" w:hAnsi="AdvP6975" w:cs="AdvP6975"/>
+          <w:sz w:val="20"/>
+          <w:szCs w:val="20"/>
+        </w:rPr>
+        <w:t>Uralic</w:t>
+      </w:r>
+      <w:proofErr w:type="spellEnd"/>
+      <w:r>
+        <w:rPr>
+          <w:rFonts w:ascii="AdvP6975" w:hAnsi="AdvP6975" w:cs="AdvP6975"/>
+          <w:sz w:val="20"/>
+          <w:szCs w:val="20"/>
+        </w:rPr>
+        <w:t xml:space="preserve"> </w:t>
+      </w:r>
+      <w:proofErr w:type="spellStart"/>
+      <w:r>
+        <w:rPr>
+          <w:rFonts w:ascii="AdvP6975" w:hAnsi="AdvP6975" w:cs="AdvP6975"/>
+          <w:sz w:val="20"/>
+          <w:szCs w:val="20"/>
+        </w:rPr>
+        <w:t>family</w:t>
+      </w:r>
+      <w:proofErr w:type="spellEnd"/>
+      <w:r>
+        <w:rPr>
+          <w:rFonts w:ascii="AdvP6975" w:hAnsi="AdvP6975" w:cs="AdvP6975"/>
+          <w:sz w:val="20"/>
+          <w:szCs w:val="20"/>
+        </w:rPr>
+        <w:t xml:space="preserve"> (</w:t>
+      </w:r>
+      <w:proofErr w:type="spellStart"/>
+      <w:r>
+        <w:rPr>
+          <w:rFonts w:ascii="AdvP6975" w:hAnsi="AdvP6975" w:cs="AdvP6975"/>
+          <w:sz w:val="20"/>
+          <w:szCs w:val="20"/>
+        </w:rPr>
+        <w:t>Finnish</w:t>
+      </w:r>
+      <w:proofErr w:type="spellEnd"/>
+      <w:r>
+        <w:rPr>
+          <w:rFonts w:ascii="AdvP6975" w:hAnsi="AdvP6975" w:cs="AdvP6975"/>
+          <w:sz w:val="20"/>
+          <w:szCs w:val="20"/>
+        </w:rPr>
+        <w:t xml:space="preserve">, </w:t>
+      </w:r>
+      <w:proofErr w:type="spellStart"/>
+      <w:r>
+        <w:rPr>
+          <w:rFonts w:ascii="AdvP6975" w:hAnsi="AdvP6975" w:cs="AdvP6975"/>
+          <w:sz w:val="20"/>
+          <w:szCs w:val="20"/>
+        </w:rPr>
+        <w:t>Hungarian</w:t>
+      </w:r>
+      <w:proofErr w:type="spellEnd"/>
+      <w:r>
+        <w:rPr>
+          <w:rFonts w:ascii="AdvP6975" w:hAnsi="AdvP6975" w:cs="AdvP6975"/>
+          <w:sz w:val="20"/>
+          <w:szCs w:val="20"/>
+        </w:rPr>
+        <w:t>).</w:t>
+      </w:r>
+    </w:p>
+    <w:p>
+      <w:pPr>
+        <w:autoSpaceDE w:val="0"/>
+        <w:autoSpaceDN w:val="0"/>
+        <w:adjustRightInd w:val="0"/>
+        <w:spacing w:after="0" w:line="240" w:lineRule="auto"/>
+        <w:rPr>
+          <w:rFonts w:ascii="AdvP6975" w:hAnsi="AdvP6975" w:cs="AdvP6975"/>
+          <w:sz w:val="20"/>
+          <w:szCs w:val="20"/>
+        </w:rPr>
+      </w:pPr>
       <w:r>
         <w:rPr>
           <w:rFonts w:ascii="AdvP6975" w:hAnsi="AdvP6975" w:cs="AdvP6975"/>
@@ -2803,6 +2812,18 @@
       <w:szCs w:val="16"/>
     </w:rPr>
   </w:style>
+  <w:style w:type="character" w:styleId="Hyperlink">
+    <w:name w:val="Hyperlink"/>
+    <w:basedOn w:val="Absatz-Standardschriftart"/>
+    <w:uiPriority w:val="99"/>
+    <w:semiHidden/>
+    <w:unhideWhenUsed/>
+    <w:rsid w:val="00C72BDD"/>
+    <w:rPr>
+      <w:color w:val="0000FF"/>
+      <w:u w:val="single"/>
+    </w:rPr>
+  </w:style>
 </w:styles>
 </file>
 
@@ -3021,6 +3042,18 @@
       <w:rFonts w:ascii="Tahoma" w:hAnsi="Tahoma" w:cs="Tahoma"/>
       <w:sz w:val="16"/>
       <w:szCs w:val="16"/>
+    </w:rPr>
+  </w:style>
+  <w:style w:type="character" w:styleId="Hyperlink">
+    <w:name w:val="Hyperlink"/>
+    <w:basedOn w:val="Absatz-Standardschriftart"/>
+    <w:uiPriority w:val="99"/>
+    <w:semiHidden/>
+    <w:unhideWhenUsed/>
+    <w:rsid w:val="00C72BDD"/>
+    <w:rPr>
+      <w:color w:val="0000FF"/>
+      <w:u w:val="single"/>
     </w:rPr>
   </w:style>
 </w:styles>

</xml_diff>